<commit_message>
Updated Day 01 File
Uploaded updated assignment file
</commit_message>
<xml_diff>
--- a/Day01.docx
+++ b/Day01.docx
@@ -4,10 +4,24 @@
   <w:body>
     <w:p>
       <w:pPr>
-        <w:ind w:left="720" w:hanging="360"/>
-      </w:pPr>
-      <w:r>
-        <w:t>Day 01 Assi</w:t>
+        <w:jc w:val="center"/>
+        <w:rPr>
+          <w:rFonts w:cstheme="minorHAnsi"/>
+          <w:b/>
+          <w:bCs/>
+          <w:sz w:val="28"/>
+          <w:szCs w:val="28"/>
+        </w:rPr>
+      </w:pPr>
+      <w:r>
+        <w:rPr>
+          <w:rFonts w:cstheme="minorHAnsi"/>
+          <w:b/>
+          <w:bCs/>
+          <w:sz w:val="28"/>
+          <w:szCs w:val="28"/>
+        </w:rPr>
+        <w:t>Day 01</w:t>
       </w:r>
     </w:p>
     <w:p>
@@ -18,22 +32,18 @@
           <w:numId w:val="1"/>
         </w:numPr>
         <w:rPr>
-          <w:rFonts w:ascii="Arial" w:hAnsi="Arial" w:cs="Arial"/>
+          <w:rFonts w:cstheme="minorHAnsi"/>
           <w:b/>
           <w:bCs/>
           <w:color w:val="000000"/>
-          <w:sz w:val="20"/>
-          <w:szCs w:val="20"/>
-        </w:rPr>
-      </w:pPr>
-      <w:r>
-        <w:rPr>
-          <w:rFonts w:ascii="Arial" w:hAnsi="Arial" w:cs="Arial"/>
+        </w:rPr>
+      </w:pPr>
+      <w:r>
+        <w:rPr>
+          <w:rFonts w:cstheme="minorHAnsi"/>
           <w:b/>
           <w:bCs/>
           <w:color w:val="000000"/>
-          <w:sz w:val="20"/>
-          <w:szCs w:val="20"/>
         </w:rPr>
         <w:t>Difference between HTTP1.1 vs HTTP2</w:t>
       </w:r>
@@ -42,7 +52,7 @@
       <w:pPr>
         <w:pStyle w:val="ListParagraph"/>
         <w:rPr>
-          <w:rFonts w:ascii="Arial" w:hAnsi="Arial" w:cs="Arial"/>
+          <w:rFonts w:cstheme="minorHAnsi"/>
           <w:color w:val="000000"/>
           <w:sz w:val="20"/>
           <w:szCs w:val="20"/>
@@ -57,17 +67,20 @@
           <w:numId w:val="2"/>
         </w:numPr>
         <w:rPr>
-          <w:lang w:val="en-US"/>
-        </w:rPr>
-      </w:pPr>
-      <w:r>
-        <w:rPr>
+          <w:rFonts w:cstheme="minorHAnsi"/>
+          <w:lang w:val="en-US"/>
+        </w:rPr>
+      </w:pPr>
+      <w:r>
+        <w:rPr>
+          <w:rFonts w:cstheme="minorHAnsi"/>
           <w:lang w:val="en-US"/>
         </w:rPr>
         <w:t>HTTP1 is slow while HTTP2 is fast since it used prioritization</w:t>
       </w:r>
       <w:r>
         <w:rPr>
+          <w:rFonts w:cstheme="minorHAnsi"/>
           <w:lang w:val="en-US"/>
         </w:rPr>
         <w:t xml:space="preserve"> process for data transmission</w:t>
@@ -81,17 +94,20 @@
           <w:numId w:val="2"/>
         </w:numPr>
         <w:rPr>
-          <w:lang w:val="en-US"/>
-        </w:rPr>
-      </w:pPr>
-      <w:r>
-        <w:rPr>
+          <w:rFonts w:cstheme="minorHAnsi"/>
+          <w:lang w:val="en-US"/>
+        </w:rPr>
+      </w:pPr>
+      <w:r>
+        <w:rPr>
+          <w:rFonts w:cstheme="minorHAnsi"/>
           <w:lang w:val="en-US"/>
         </w:rPr>
         <w:t xml:space="preserve">In HTTP1 data is loaded one after other while in HTTP2 </w:t>
       </w:r>
       <w:r>
         <w:rPr>
+          <w:rFonts w:cstheme="minorHAnsi"/>
           <w:lang w:val="en-US"/>
         </w:rPr>
         <w:t>stream of data is transmitted at once</w:t>
@@ -105,17 +121,20 @@
           <w:numId w:val="2"/>
         </w:numPr>
         <w:rPr>
-          <w:lang w:val="en-US"/>
-        </w:rPr>
-      </w:pPr>
-      <w:r>
-        <w:rPr>
+          <w:rFonts w:cstheme="minorHAnsi"/>
+          <w:lang w:val="en-US"/>
+        </w:rPr>
+      </w:pPr>
+      <w:r>
+        <w:rPr>
+          <w:rFonts w:cstheme="minorHAnsi"/>
           <w:lang w:val="en-US"/>
         </w:rPr>
         <w:t xml:space="preserve">In HTTP1 server pushes content only if the client asks for it while in HTTP2 the server pushes </w:t>
       </w:r>
       <w:r>
         <w:rPr>
+          <w:rFonts w:cstheme="minorHAnsi"/>
           <w:lang w:val="en-US"/>
         </w:rPr>
         <w:t>before the client asks for it</w:t>
@@ -129,11 +148,13 @@
           <w:numId w:val="2"/>
         </w:numPr>
         <w:rPr>
-          <w:lang w:val="en-US"/>
-        </w:rPr>
-      </w:pPr>
-      <w:r>
-        <w:rPr>
+          <w:rFonts w:cstheme="minorHAnsi"/>
+          <w:lang w:val="en-US"/>
+        </w:rPr>
+      </w:pPr>
+      <w:r>
+        <w:rPr>
+          <w:rFonts w:cstheme="minorHAnsi"/>
           <w:lang w:val="en-US"/>
         </w:rPr>
         <w:t>Normal header compression is used in HTTP1 while HPACK is used inn HTTP2</w:t>
@@ -144,6 +165,7 @@
         <w:pStyle w:val="ListParagraph"/>
         <w:ind w:left="1080"/>
         <w:rPr>
+          <w:rFonts w:cstheme="minorHAnsi"/>
           <w:lang w:val="en-US"/>
         </w:rPr>
       </w:pPr>
@@ -156,6 +178,7 @@
           <w:numId w:val="1"/>
         </w:numPr>
         <w:rPr>
+          <w:rFonts w:cstheme="minorHAnsi"/>
           <w:b/>
           <w:bCs/>
           <w:lang w:val="en-US"/>
@@ -163,34 +186,28 @@
       </w:pPr>
       <w:r>
         <w:rPr>
-          <w:rFonts w:ascii="Arial" w:hAnsi="Arial" w:cs="Arial"/>
+          <w:rFonts w:cstheme="minorHAnsi"/>
           <w:b/>
           <w:bCs/>
           <w:color w:val="000000"/>
-          <w:sz w:val="20"/>
-          <w:szCs w:val="20"/>
         </w:rPr>
         <w:t>Objects and its internal representation in Java</w:t>
       </w:r>
       <w:r>
         <w:rPr>
-          <w:rFonts w:ascii="Arial" w:hAnsi="Arial" w:cs="Arial"/>
+          <w:rFonts w:cstheme="minorHAnsi"/>
           <w:b/>
           <w:bCs/>
           <w:color w:val="000000"/>
-          <w:sz w:val="20"/>
-          <w:szCs w:val="20"/>
         </w:rPr>
         <w:t>S</w:t>
       </w:r>
       <w:r>
         <w:rPr>
-          <w:rFonts w:ascii="Arial" w:hAnsi="Arial" w:cs="Arial"/>
+          <w:rFonts w:cstheme="minorHAnsi"/>
           <w:b/>
           <w:bCs/>
           <w:color w:val="000000"/>
-          <w:sz w:val="20"/>
-          <w:szCs w:val="20"/>
         </w:rPr>
         <w:t>cript</w:t>
       </w:r>
@@ -199,19 +216,22 @@
       <w:pPr>
         <w:pStyle w:val="ListParagraph"/>
         <w:rPr>
-          <w:lang w:val="en-US"/>
-        </w:rPr>
-      </w:pPr>
-    </w:p>
-    <w:p>
-      <w:pPr>
-        <w:pStyle w:val="ListParagraph"/>
-        <w:rPr>
-          <w:lang w:val="en-US"/>
-        </w:rPr>
-      </w:pPr>
-      <w:r>
-        <w:rPr>
+          <w:rFonts w:cstheme="minorHAnsi"/>
+          <w:lang w:val="en-US"/>
+        </w:rPr>
+      </w:pPr>
+    </w:p>
+    <w:p>
+      <w:pPr>
+        <w:pStyle w:val="ListParagraph"/>
+        <w:rPr>
+          <w:rFonts w:cstheme="minorHAnsi"/>
+          <w:lang w:val="en-US"/>
+        </w:rPr>
+      </w:pPr>
+      <w:r>
+        <w:rPr>
+          <w:rFonts w:cstheme="minorHAnsi"/>
           <w:lang w:val="en-US"/>
         </w:rPr>
         <w:t>Objects, in JavaScript, is most important data-type and forms the building blocks for modern JavaScript. These objects are different from JavaScript’s primitive data-types. While primitive data-types all store a single value each.</w:t>
@@ -221,58 +241,53 @@
       <w:pPr>
         <w:pStyle w:val="ListParagraph"/>
         <w:rPr>
-          <w:lang w:val="en-US"/>
-        </w:rPr>
-      </w:pPr>
-    </w:p>
-    <w:p>
-      <w:pPr>
-        <w:pStyle w:val="ListParagraph"/>
-        <w:rPr>
-          <w:lang w:val="en-US"/>
-        </w:rPr>
-      </w:pPr>
-      <w:r>
-        <w:rPr>
+          <w:rFonts w:cstheme="minorHAnsi"/>
+          <w:lang w:val="en-US"/>
+        </w:rPr>
+      </w:pPr>
+    </w:p>
+    <w:p>
+      <w:pPr>
+        <w:pStyle w:val="ListParagraph"/>
+        <w:rPr>
+          <w:rFonts w:cstheme="minorHAnsi"/>
+          <w:lang w:val="en-US"/>
+        </w:rPr>
+      </w:pPr>
+      <w:r>
+        <w:rPr>
+          <w:rFonts w:cstheme="minorHAnsi"/>
           <w:lang w:val="en-US"/>
         </w:rPr>
         <w:t>Objects are more complex and each object may contain any combination of these primitive data-types as well as reference data-types</w:t>
       </w:r>
       <w:r>
         <w:rPr>
+          <w:rFonts w:cstheme="minorHAnsi"/>
           <w:lang w:val="en-US"/>
         </w:rPr>
         <w:t xml:space="preserve"> </w:t>
       </w:r>
       <w:r>
         <w:rPr>
+          <w:rFonts w:cstheme="minorHAnsi"/>
           <w:lang w:val="en-US"/>
         </w:rPr>
         <w:t>in form of Key: value pair. These keys can be variables or functions and are called properties and methods, respectively, in the context of an object</w:t>
       </w:r>
       <w:r>
         <w:rPr>
-          <w:lang w:val="en-US"/>
-        </w:rPr>
-        <w:t>.</w:t>
-      </w:r>
-      <w:r>
-        <w:rPr>
-          <w:lang w:val="en-US"/>
-        </w:rPr>
-        <w:t xml:space="preserve"> </w:t>
-      </w:r>
-      <w:r>
-        <w:rPr>
-          <w:lang w:val="en-US"/>
-        </w:rPr>
-        <w:t>An object, is a reference data type. Variables that are assigned a reference value are given a reference or a pointer to that value. That reference or pointer points to the location in memory where the object is stored. The variables don’t actually store the value.</w:t>
-      </w:r>
-    </w:p>
-    <w:p>
-      <w:pPr>
-        <w:pStyle w:val="ListParagraph"/>
-        <w:rPr>
+          <w:rFonts w:cstheme="minorHAnsi"/>
+          <w:lang w:val="en-US"/>
+        </w:rPr>
+        <w:t>. An object, is a reference data type. Variables that are assigned a reference value are given a reference or a pointer to that value. That reference or pointer points to the location in memory where the object is stored. The variables don’t actually store the value.</w:t>
+      </w:r>
+    </w:p>
+    <w:p>
+      <w:pPr>
+        <w:pStyle w:val="ListParagraph"/>
+        <w:rPr>
+          <w:rFonts w:cstheme="minorHAnsi"/>
           <w:lang w:val="en-US"/>
         </w:rPr>
       </w:pPr>
@@ -285,20 +300,48 @@
           <w:numId w:val="3"/>
         </w:numPr>
         <w:rPr>
-          <w:lang w:val="en-US"/>
-        </w:rPr>
-      </w:pPr>
-      <w:r>
-        <w:rPr>
+          <w:rFonts w:cstheme="minorHAnsi"/>
+          <w:lang w:val="en-US"/>
+        </w:rPr>
+      </w:pPr>
+      <w:r>
+        <w:rPr>
+          <w:rFonts w:cstheme="minorHAnsi"/>
           <w:lang w:val="en-US"/>
         </w:rPr>
         <w:t xml:space="preserve">Adding a property - </w:t>
       </w:r>
-      <w:r>
-        <w:rPr>
-          <w:lang w:val="en-US"/>
-        </w:rPr>
-        <w:t>ObjectName.ObjectProperty = propertyValue;</w:t>
+      <w:proofErr w:type="spellStart"/>
+      <w:r>
+        <w:rPr>
+          <w:rFonts w:cstheme="minorHAnsi"/>
+          <w:lang w:val="en-US"/>
+        </w:rPr>
+        <w:t>ObjectName.ObjectProperty</w:t>
+      </w:r>
+      <w:proofErr w:type="spellEnd"/>
+      <w:r>
+        <w:rPr>
+          <w:rFonts w:cstheme="minorHAnsi"/>
+          <w:lang w:val="en-US"/>
+        </w:rPr>
+        <w:t xml:space="preserve"> = </w:t>
+      </w:r>
+      <w:proofErr w:type="spellStart"/>
+      <w:r>
+        <w:rPr>
+          <w:rFonts w:cstheme="minorHAnsi"/>
+          <w:lang w:val="en-US"/>
+        </w:rPr>
+        <w:t>propertyValue</w:t>
+      </w:r>
+      <w:proofErr w:type="spellEnd"/>
+      <w:r>
+        <w:rPr>
+          <w:rFonts w:cstheme="minorHAnsi"/>
+          <w:lang w:val="en-US"/>
+        </w:rPr>
+        <w:t>;</w:t>
       </w:r>
     </w:p>
     <w:p>
@@ -309,20 +352,39 @@
           <w:numId w:val="3"/>
         </w:numPr>
         <w:rPr>
-          <w:lang w:val="en-US"/>
-        </w:rPr>
-      </w:pPr>
-      <w:r>
-        <w:rPr>
+          <w:rFonts w:cstheme="minorHAnsi"/>
+          <w:lang w:val="en-US"/>
+        </w:rPr>
+      </w:pPr>
+      <w:r>
+        <w:rPr>
+          <w:rFonts w:cstheme="minorHAnsi"/>
           <w:lang w:val="en-US"/>
         </w:rPr>
         <w:t xml:space="preserve">Deleting a property - </w:t>
       </w:r>
       <w:r>
         <w:rPr>
-          <w:lang w:val="en-US"/>
-        </w:rPr>
-        <w:t>delete ObjectName.ObjectProperty;</w:t>
+          <w:rFonts w:cstheme="minorHAnsi"/>
+          <w:lang w:val="en-US"/>
+        </w:rPr>
+        <w:t xml:space="preserve">delete </w:t>
+      </w:r>
+      <w:proofErr w:type="spellStart"/>
+      <w:r>
+        <w:rPr>
+          <w:rFonts w:cstheme="minorHAnsi"/>
+          <w:lang w:val="en-US"/>
+        </w:rPr>
+        <w:t>ObjectName.ObjectProperty</w:t>
+      </w:r>
+      <w:proofErr w:type="spellEnd"/>
+      <w:r>
+        <w:rPr>
+          <w:rFonts w:cstheme="minorHAnsi"/>
+          <w:lang w:val="en-US"/>
+        </w:rPr>
+        <w:t>;</w:t>
       </w:r>
     </w:p>
     <w:p>
@@ -333,49 +395,66 @@
           <w:numId w:val="3"/>
         </w:numPr>
         <w:rPr>
-          <w:lang w:val="en-US"/>
-        </w:rPr>
-      </w:pPr>
-      <w:r>
-        <w:rPr>
+          <w:rFonts w:cstheme="minorHAnsi"/>
+          <w:lang w:val="en-US"/>
+        </w:rPr>
+      </w:pPr>
+      <w:r>
+        <w:rPr>
+          <w:rFonts w:cstheme="minorHAnsi"/>
           <w:lang w:val="en-US"/>
         </w:rPr>
         <w:t xml:space="preserve">Accessing a property - </w:t>
       </w:r>
-      <w:r>
-        <w:rPr>
-          <w:lang w:val="en-US"/>
-        </w:rPr>
-        <w:t xml:space="preserve">objectName.property        </w:t>
-      </w:r>
-    </w:p>
-    <w:p>
-      <w:pPr>
-        <w:pStyle w:val="ListParagraph"/>
-        <w:rPr>
-          <w:lang w:val="en-US"/>
-        </w:rPr>
-      </w:pPr>
-      <w:r>
-        <w:rPr>
+      <w:proofErr w:type="spellStart"/>
+      <w:r>
+        <w:rPr>
+          <w:rFonts w:cstheme="minorHAnsi"/>
+          <w:lang w:val="en-US"/>
+        </w:rPr>
+        <w:t>objectName.property</w:t>
+      </w:r>
+      <w:proofErr w:type="spellEnd"/>
+      <w:r>
+        <w:rPr>
+          <w:rFonts w:cstheme="minorHAnsi"/>
+          <w:lang w:val="en-US"/>
+        </w:rPr>
+        <w:t xml:space="preserve">        </w:t>
+      </w:r>
+    </w:p>
+    <w:p>
+      <w:pPr>
+        <w:pStyle w:val="ListParagraph"/>
+        <w:rPr>
+          <w:rFonts w:cstheme="minorHAnsi"/>
+          <w:lang w:val="en-US"/>
+        </w:rPr>
+      </w:pPr>
+      <w:r>
+        <w:rPr>
+          <w:rFonts w:cstheme="minorHAnsi"/>
           <w:lang w:val="en-US"/>
         </w:rPr>
         <w:t xml:space="preserve">           </w:t>
       </w:r>
       <w:r>
         <w:rPr>
+          <w:rFonts w:cstheme="minorHAnsi"/>
           <w:lang w:val="en-US"/>
         </w:rPr>
         <w:tab/>
       </w:r>
       <w:r>
         <w:rPr>
+          <w:rFonts w:cstheme="minorHAnsi"/>
           <w:lang w:val="en-US"/>
         </w:rPr>
         <w:tab/>
       </w:r>
       <w:r>
         <w:rPr>
+          <w:rFonts w:cstheme="minorHAnsi"/>
           <w:lang w:val="en-US"/>
         </w:rPr>
         <w:t>//or</w:t>
@@ -386,14 +465,25 @@
         <w:pStyle w:val="ListParagraph"/>
         <w:ind w:left="1440"/>
         <w:rPr>
-          <w:lang w:val="en-US"/>
-        </w:rPr>
-      </w:pPr>
-      <w:r>
-        <w:rPr>
-          <w:lang w:val="en-US"/>
-        </w:rPr>
-        <w:t xml:space="preserve">objectName["property”]     </w:t>
+          <w:rFonts w:cstheme="minorHAnsi"/>
+          <w:lang w:val="en-US"/>
+        </w:rPr>
+      </w:pPr>
+      <w:proofErr w:type="spellStart"/>
+      <w:r>
+        <w:rPr>
+          <w:rFonts w:cstheme="minorHAnsi"/>
+          <w:lang w:val="en-US"/>
+        </w:rPr>
+        <w:t>objectName</w:t>
+      </w:r>
+      <w:proofErr w:type="spellEnd"/>
+      <w:r>
+        <w:rPr>
+          <w:rFonts w:cstheme="minorHAnsi"/>
+          <w:lang w:val="en-US"/>
+        </w:rPr>
+        <w:t xml:space="preserve">["property”]     </w:t>
       </w:r>
     </w:p>
     <w:p>
@@ -401,11 +491,13 @@
         <w:pStyle w:val="ListParagraph"/>
         <w:ind w:left="1440"/>
         <w:rPr>
-          <w:lang w:val="en-US"/>
-        </w:rPr>
-      </w:pPr>
-      <w:r>
-        <w:rPr>
+          <w:rFonts w:cstheme="minorHAnsi"/>
+          <w:lang w:val="en-US"/>
+        </w:rPr>
+      </w:pPr>
+      <w:r>
+        <w:rPr>
+          <w:rFonts w:cstheme="minorHAnsi"/>
           <w:lang w:val="en-US"/>
         </w:rPr>
         <w:t xml:space="preserve">           //or</w:t>
@@ -416,17 +508,29 @@
         <w:pStyle w:val="ListParagraph"/>
         <w:ind w:left="1440"/>
         <w:rPr>
-          <w:lang w:val="en-US"/>
-        </w:rPr>
-      </w:pPr>
-      <w:r>
-        <w:rPr>
-          <w:lang w:val="en-US"/>
-        </w:rPr>
-        <w:t>objectName[expression]</w:t>
-      </w:r>
-      <w:r>
-        <w:rPr>
+          <w:rFonts w:cstheme="minorHAnsi"/>
+          <w:lang w:val="en-US"/>
+        </w:rPr>
+      </w:pPr>
+      <w:proofErr w:type="spellStart"/>
+      <w:r>
+        <w:rPr>
+          <w:rFonts w:cstheme="minorHAnsi"/>
+          <w:lang w:val="en-US"/>
+        </w:rPr>
+        <w:t>objectName</w:t>
+      </w:r>
+      <w:proofErr w:type="spellEnd"/>
+      <w:r>
+        <w:rPr>
+          <w:rFonts w:cstheme="minorHAnsi"/>
+          <w:lang w:val="en-US"/>
+        </w:rPr>
+        <w:t>[expression]</w:t>
+      </w:r>
+      <w:r>
+        <w:rPr>
+          <w:rFonts w:cstheme="minorHAnsi"/>
           <w:lang w:val="en-US"/>
         </w:rPr>
         <w:tab/>
@@ -436,26 +540,46 @@
       <w:pPr>
         <w:pStyle w:val="ListParagraph"/>
         <w:rPr>
-          <w:lang w:val="en-US"/>
-        </w:rPr>
-      </w:pPr>
-      <w:r>
-        <w:rPr>
+          <w:rFonts w:cstheme="minorHAnsi"/>
+          <w:lang w:val="en-US"/>
+        </w:rPr>
+      </w:pPr>
+      <w:r>
+        <w:rPr>
+          <w:rFonts w:cstheme="minorHAnsi"/>
           <w:lang w:val="en-US"/>
         </w:rPr>
         <w:t xml:space="preserve">Simple JS object example - </w:t>
       </w:r>
       <w:r>
         <w:rPr>
-          <w:lang w:val="en-US"/>
-        </w:rPr>
-        <w:t>let bike = {name: 'SuperSport', maker:'Ducati', engine:'937cc'};</w:t>
-      </w:r>
-    </w:p>
-    <w:p>
-      <w:pPr>
-        <w:pStyle w:val="ListParagraph"/>
-        <w:rPr>
+          <w:rFonts w:cstheme="minorHAnsi"/>
+          <w:lang w:val="en-US"/>
+        </w:rPr>
+        <w:t xml:space="preserve">let bike = {name: 'SuperSport', </w:t>
+      </w:r>
+      <w:proofErr w:type="spellStart"/>
+      <w:r>
+        <w:rPr>
+          <w:rFonts w:cstheme="minorHAnsi"/>
+          <w:lang w:val="en-US"/>
+        </w:rPr>
+        <w:t>maker:'Ducati</w:t>
+      </w:r>
+      <w:proofErr w:type="spellEnd"/>
+      <w:r>
+        <w:rPr>
+          <w:rFonts w:cstheme="minorHAnsi"/>
+          <w:lang w:val="en-US"/>
+        </w:rPr>
+        <w:t>', engine:'937cc'};</w:t>
+      </w:r>
+    </w:p>
+    <w:p>
+      <w:pPr>
+        <w:pStyle w:val="ListParagraph"/>
+        <w:rPr>
+          <w:rFonts w:cstheme="minorHAnsi"/>
           <w:lang w:val="en-US"/>
         </w:rPr>
       </w:pPr>
@@ -468,17 +592,20 @@
           <w:numId w:val="4"/>
         </w:numPr>
         <w:rPr>
-          <w:lang w:val="en-US"/>
-        </w:rPr>
-      </w:pPr>
-      <w:r>
-        <w:rPr>
+          <w:rFonts w:cstheme="minorHAnsi"/>
+          <w:lang w:val="en-US"/>
+        </w:rPr>
+      </w:pPr>
+      <w:r>
+        <w:rPr>
+          <w:rFonts w:cstheme="minorHAnsi"/>
           <w:lang w:val="en-US"/>
         </w:rPr>
         <w:t xml:space="preserve">The following example also creates a </w:t>
       </w:r>
       <w:r>
         <w:rPr>
+          <w:rFonts w:cstheme="minorHAnsi"/>
           <w:b/>
           <w:bCs/>
           <w:lang w:val="en-US"/>
@@ -487,6 +614,7 @@
       </w:r>
       <w:r>
         <w:rPr>
+          <w:rFonts w:cstheme="minorHAnsi"/>
           <w:lang w:val="en-US"/>
         </w:rPr>
         <w:t xml:space="preserve"> with four properties:</w:t>
@@ -497,11 +625,13 @@
         <w:pStyle w:val="ListParagraph"/>
         <w:ind w:firstLine="360"/>
         <w:rPr>
-          <w:lang w:val="en-US"/>
-        </w:rPr>
-      </w:pPr>
-      <w:r>
-        <w:rPr>
+          <w:rFonts w:cstheme="minorHAnsi"/>
+          <w:lang w:val="en-US"/>
+        </w:rPr>
+      </w:pPr>
+      <w:r>
+        <w:rPr>
+          <w:rFonts w:cstheme="minorHAnsi"/>
           <w:lang w:val="en-US"/>
         </w:rPr>
         <w:t xml:space="preserve">var person = new </w:t>
@@ -509,6 +639,7 @@
       <w:proofErr w:type="gramStart"/>
       <w:r>
         <w:rPr>
+          <w:rFonts w:cstheme="minorHAnsi"/>
           <w:lang w:val="en-US"/>
         </w:rPr>
         <w:t>Object(</w:t>
@@ -516,6 +647,7 @@
       <w:proofErr w:type="gramEnd"/>
       <w:r>
         <w:rPr>
+          <w:rFonts w:cstheme="minorHAnsi"/>
           <w:lang w:val="en-US"/>
         </w:rPr>
         <w:t>);</w:t>
@@ -526,19 +658,24 @@
         <w:pStyle w:val="ListParagraph"/>
         <w:ind w:firstLine="360"/>
         <w:rPr>
-          <w:lang w:val="en-US"/>
-        </w:rPr>
-      </w:pPr>
+          <w:rFonts w:cstheme="minorHAnsi"/>
+          <w:lang w:val="en-US"/>
+        </w:rPr>
+      </w:pPr>
+      <w:proofErr w:type="spellStart"/>
       <w:proofErr w:type="gramStart"/>
       <w:r>
         <w:rPr>
+          <w:rFonts w:cstheme="minorHAnsi"/>
           <w:lang w:val="en-US"/>
         </w:rPr>
         <w:t>person.firstName</w:t>
       </w:r>
+      <w:proofErr w:type="spellEnd"/>
       <w:proofErr w:type="gramEnd"/>
       <w:r>
         <w:rPr>
+          <w:rFonts w:cstheme="minorHAnsi"/>
           <w:lang w:val="en-US"/>
         </w:rPr>
         <w:t xml:space="preserve"> = “John”;</w:t>
@@ -549,19 +686,24 @@
         <w:pStyle w:val="ListParagraph"/>
         <w:ind w:firstLine="360"/>
         <w:rPr>
-          <w:lang w:val="en-US"/>
-        </w:rPr>
-      </w:pPr>
+          <w:rFonts w:cstheme="minorHAnsi"/>
+          <w:lang w:val="en-US"/>
+        </w:rPr>
+      </w:pPr>
+      <w:proofErr w:type="spellStart"/>
       <w:proofErr w:type="gramStart"/>
       <w:r>
         <w:rPr>
+          <w:rFonts w:cstheme="minorHAnsi"/>
           <w:lang w:val="en-US"/>
         </w:rPr>
         <w:t>person.lastName</w:t>
       </w:r>
+      <w:proofErr w:type="spellEnd"/>
       <w:proofErr w:type="gramEnd"/>
       <w:r>
         <w:rPr>
+          <w:rFonts w:cstheme="minorHAnsi"/>
           <w:lang w:val="en-US"/>
         </w:rPr>
         <w:t xml:space="preserve"> = “Doe”;</w:t>
@@ -572,14 +714,25 @@
         <w:pStyle w:val="ListParagraph"/>
         <w:ind w:firstLine="360"/>
         <w:rPr>
-          <w:lang w:val="en-US"/>
-        </w:rPr>
-      </w:pPr>
-      <w:r>
-        <w:rPr>
-          <w:lang w:val="en-US"/>
-        </w:rPr>
-        <w:t>person.age = 50;</w:t>
+          <w:rFonts w:cstheme="minorHAnsi"/>
+          <w:lang w:val="en-US"/>
+        </w:rPr>
+      </w:pPr>
+      <w:proofErr w:type="spellStart"/>
+      <w:r>
+        <w:rPr>
+          <w:rFonts w:cstheme="minorHAnsi"/>
+          <w:lang w:val="en-US"/>
+        </w:rPr>
+        <w:t>person.age</w:t>
+      </w:r>
+      <w:proofErr w:type="spellEnd"/>
+      <w:r>
+        <w:rPr>
+          <w:rFonts w:cstheme="minorHAnsi"/>
+          <w:lang w:val="en-US"/>
+        </w:rPr>
+        <w:t xml:space="preserve"> = 50;</w:t>
       </w:r>
     </w:p>
     <w:p>
@@ -587,19 +740,24 @@
         <w:pStyle w:val="ListParagraph"/>
         <w:ind w:firstLine="360"/>
         <w:rPr>
-          <w:lang w:val="en-US"/>
-        </w:rPr>
-      </w:pPr>
+          <w:rFonts w:cstheme="minorHAnsi"/>
+          <w:lang w:val="en-US"/>
+        </w:rPr>
+      </w:pPr>
+      <w:proofErr w:type="spellStart"/>
       <w:proofErr w:type="gramStart"/>
       <w:r>
         <w:rPr>
+          <w:rFonts w:cstheme="minorHAnsi"/>
           <w:lang w:val="en-US"/>
         </w:rPr>
         <w:t>person.eyeColor</w:t>
       </w:r>
+      <w:proofErr w:type="spellEnd"/>
       <w:proofErr w:type="gramEnd"/>
       <w:r>
         <w:rPr>
+          <w:rFonts w:cstheme="minorHAnsi"/>
           <w:lang w:val="en-US"/>
         </w:rPr>
         <w:t xml:space="preserve"> = “blue”;</w:t>
@@ -613,6 +771,7 @@
           <w:numId w:val="4"/>
         </w:numPr>
         <w:rPr>
+          <w:rFonts w:cstheme="minorHAnsi"/>
           <w:b/>
           <w:bCs/>
           <w:lang w:val="en-US"/>
@@ -620,11 +779,32 @@
       </w:pPr>
       <w:r>
         <w:rPr>
+          <w:rFonts w:cstheme="minorHAnsi"/>
           <w:b/>
           <w:bCs/>
           <w:lang w:val="en-US"/>
         </w:rPr>
-        <w:t>Using the Object.create method</w:t>
+        <w:t xml:space="preserve">Using the </w:t>
+      </w:r>
+      <w:proofErr w:type="spellStart"/>
+      <w:r>
+        <w:rPr>
+          <w:rFonts w:cstheme="minorHAnsi"/>
+          <w:b/>
+          <w:bCs/>
+          <w:lang w:val="en-US"/>
+        </w:rPr>
+        <w:t>Object.create</w:t>
+      </w:r>
+      <w:proofErr w:type="spellEnd"/>
+      <w:r>
+        <w:rPr>
+          <w:rFonts w:cstheme="minorHAnsi"/>
+          <w:b/>
+          <w:bCs/>
+          <w:lang w:val="en-US"/>
+        </w:rPr>
+        <w:t xml:space="preserve"> method</w:t>
       </w:r>
     </w:p>
     <w:p>
@@ -632,14 +812,32 @@
         <w:pStyle w:val="ListParagraph"/>
         <w:ind w:left="1080"/>
         <w:rPr>
-          <w:lang w:val="en-US"/>
-        </w:rPr>
-      </w:pPr>
-      <w:r>
-        <w:rPr>
-          <w:lang w:val="en-US"/>
-        </w:rPr>
-        <w:t>Objects can also be created using the Object.create() method. This method can be very useful, because it allows you to choose the prototype object for the object you want to create, without having to define a constructor function.</w:t>
+          <w:rFonts w:cstheme="minorHAnsi"/>
+          <w:lang w:val="en-US"/>
+        </w:rPr>
+      </w:pPr>
+      <w:r>
+        <w:rPr>
+          <w:rFonts w:cstheme="minorHAnsi"/>
+          <w:lang w:val="en-US"/>
+        </w:rPr>
+        <w:t xml:space="preserve">Objects can also be created using the </w:t>
+      </w:r>
+      <w:proofErr w:type="spellStart"/>
+      <w:r>
+        <w:rPr>
+          <w:rFonts w:cstheme="minorHAnsi"/>
+          <w:lang w:val="en-US"/>
+        </w:rPr>
+        <w:t>Object.create</w:t>
+      </w:r>
+      <w:proofErr w:type="spellEnd"/>
+      <w:r>
+        <w:rPr>
+          <w:rFonts w:cstheme="minorHAnsi"/>
+          <w:lang w:val="en-US"/>
+        </w:rPr>
+        <w:t>() method. This method can be very useful, because it allows you to choose the prototype object for the object you want to create, without having to define a constructor function.</w:t>
       </w:r>
     </w:p>
     <w:p>
@@ -647,6 +845,7 @@
         <w:pStyle w:val="ListParagraph"/>
         <w:ind w:left="1080"/>
         <w:rPr>
+          <w:rFonts w:cstheme="minorHAnsi"/>
           <w:lang w:val="en-US"/>
         </w:rPr>
       </w:pPr>
@@ -656,11 +855,13 @@
         <w:pStyle w:val="ListParagraph"/>
         <w:ind w:left="1080"/>
         <w:rPr>
-          <w:lang w:val="en-US"/>
-        </w:rPr>
-      </w:pPr>
-      <w:r>
-        <w:rPr>
+          <w:rFonts w:cstheme="minorHAnsi"/>
+          <w:lang w:val="en-US"/>
+        </w:rPr>
+      </w:pPr>
+      <w:r>
+        <w:rPr>
+          <w:rFonts w:cstheme="minorHAnsi"/>
           <w:lang w:val="en-US"/>
         </w:rPr>
         <w:t>// Animal properties and method encapsulation</w:t>
@@ -671,11 +872,13 @@
         <w:pStyle w:val="ListParagraph"/>
         <w:ind w:left="1080"/>
         <w:rPr>
-          <w:lang w:val="en-US"/>
-        </w:rPr>
-      </w:pPr>
-      <w:r>
-        <w:rPr>
+          <w:rFonts w:cstheme="minorHAnsi"/>
+          <w:lang w:val="en-US"/>
+        </w:rPr>
+      </w:pPr>
+      <w:r>
+        <w:rPr>
+          <w:rFonts w:cstheme="minorHAnsi"/>
           <w:lang w:val="en-US"/>
         </w:rPr>
         <w:t>var Animal = {</w:t>
@@ -686,11 +889,13 @@
         <w:pStyle w:val="ListParagraph"/>
         <w:ind w:left="1080"/>
         <w:rPr>
-          <w:lang w:val="en-US"/>
-        </w:rPr>
-      </w:pPr>
-      <w:r>
-        <w:rPr>
+          <w:rFonts w:cstheme="minorHAnsi"/>
+          <w:lang w:val="en-US"/>
+        </w:rPr>
+      </w:pPr>
+      <w:r>
+        <w:rPr>
+          <w:rFonts w:cstheme="minorHAnsi"/>
           <w:lang w:val="en-US"/>
         </w:rPr>
         <w:t xml:space="preserve">  type: 'Invertebrates', // Default value of properties</w:t>
@@ -701,19 +906,38 @@
         <w:pStyle w:val="ListParagraph"/>
         <w:ind w:left="1080"/>
         <w:rPr>
-          <w:lang w:val="en-US"/>
-        </w:rPr>
-      </w:pPr>
-      <w:r>
-        <w:rPr>
+          <w:rFonts w:cstheme="minorHAnsi"/>
+          <w:lang w:val="en-US"/>
+        </w:rPr>
+      </w:pPr>
+      <w:r>
+        <w:rPr>
+          <w:rFonts w:cstheme="minorHAnsi"/>
           <w:lang w:val="en-US"/>
         </w:rPr>
         <w:lastRenderedPageBreak/>
-        <w:t xml:space="preserve">  displayType: </w:t>
+        <w:t xml:space="preserve">  </w:t>
+      </w:r>
+      <w:proofErr w:type="spellStart"/>
+      <w:r>
+        <w:rPr>
+          <w:rFonts w:cstheme="minorHAnsi"/>
+          <w:lang w:val="en-US"/>
+        </w:rPr>
+        <w:t>displayType</w:t>
+      </w:r>
+      <w:proofErr w:type="spellEnd"/>
+      <w:r>
+        <w:rPr>
+          <w:rFonts w:cstheme="minorHAnsi"/>
+          <w:lang w:val="en-US"/>
+        </w:rPr>
+        <w:t xml:space="preserve">: </w:t>
       </w:r>
       <w:proofErr w:type="gramStart"/>
       <w:r>
         <w:rPr>
+          <w:rFonts w:cstheme="minorHAnsi"/>
           <w:lang w:val="en-US"/>
         </w:rPr>
         <w:t>function(</w:t>
@@ -721,6 +945,7 @@
       <w:proofErr w:type="gramEnd"/>
       <w:r>
         <w:rPr>
+          <w:rFonts w:cstheme="minorHAnsi"/>
           <w:lang w:val="en-US"/>
         </w:rPr>
         <w:t>) {  // Method which will display type of Animal</w:t>
@@ -731,25 +956,31 @@
         <w:pStyle w:val="ListParagraph"/>
         <w:ind w:left="1080"/>
         <w:rPr>
-          <w:lang w:val="en-US"/>
-        </w:rPr>
-      </w:pPr>
-      <w:r>
-        <w:rPr>
+          <w:rFonts w:cstheme="minorHAnsi"/>
+          <w:lang w:val="en-US"/>
+        </w:rPr>
+      </w:pPr>
+      <w:r>
+        <w:rPr>
+          <w:rFonts w:cstheme="minorHAnsi"/>
           <w:lang w:val="en-US"/>
         </w:rPr>
         <w:t xml:space="preserve">    console.log(</w:t>
       </w:r>
+      <w:proofErr w:type="spellStart"/>
       <w:proofErr w:type="gramStart"/>
       <w:r>
         <w:rPr>
+          <w:rFonts w:cstheme="minorHAnsi"/>
           <w:lang w:val="en-US"/>
         </w:rPr>
         <w:t>this.type</w:t>
       </w:r>
+      <w:proofErr w:type="spellEnd"/>
       <w:proofErr w:type="gramEnd"/>
       <w:r>
         <w:rPr>
+          <w:rFonts w:cstheme="minorHAnsi"/>
           <w:lang w:val="en-US"/>
         </w:rPr>
         <w:t>);</w:t>
@@ -760,11 +991,13 @@
         <w:pStyle w:val="ListParagraph"/>
         <w:ind w:left="1080"/>
         <w:rPr>
-          <w:lang w:val="en-US"/>
-        </w:rPr>
-      </w:pPr>
-      <w:r>
-        <w:rPr>
+          <w:rFonts w:cstheme="minorHAnsi"/>
+          <w:lang w:val="en-US"/>
+        </w:rPr>
+      </w:pPr>
+      <w:r>
+        <w:rPr>
+          <w:rFonts w:cstheme="minorHAnsi"/>
           <w:lang w:val="en-US"/>
         </w:rPr>
         <w:t xml:space="preserve">  }</w:t>
@@ -775,11 +1008,13 @@
         <w:pStyle w:val="ListParagraph"/>
         <w:ind w:left="1080"/>
         <w:rPr>
-          <w:lang w:val="en-US"/>
-        </w:rPr>
-      </w:pPr>
-      <w:r>
-        <w:rPr>
+          <w:rFonts w:cstheme="minorHAnsi"/>
+          <w:lang w:val="en-US"/>
+        </w:rPr>
+      </w:pPr>
+      <w:r>
+        <w:rPr>
+          <w:rFonts w:cstheme="minorHAnsi"/>
           <w:lang w:val="en-US"/>
         </w:rPr>
         <w:t>};</w:t>
@@ -790,6 +1025,7 @@
         <w:pStyle w:val="ListParagraph"/>
         <w:ind w:left="1080"/>
         <w:rPr>
+          <w:rFonts w:cstheme="minorHAnsi"/>
           <w:lang w:val="en-US"/>
         </w:rPr>
       </w:pPr>
@@ -799,11 +1035,13 @@
         <w:pStyle w:val="ListParagraph"/>
         <w:ind w:left="1080"/>
         <w:rPr>
-          <w:lang w:val="en-US"/>
-        </w:rPr>
-      </w:pPr>
-      <w:r>
-        <w:rPr>
+          <w:rFonts w:cstheme="minorHAnsi"/>
+          <w:lang w:val="en-US"/>
+        </w:rPr>
+      </w:pPr>
+      <w:r>
+        <w:rPr>
+          <w:rFonts w:cstheme="minorHAnsi"/>
           <w:lang w:val="en-US"/>
         </w:rPr>
         <w:t xml:space="preserve">// Create new animal type called animal1 </w:t>
@@ -814,14 +1052,32 @@
         <w:pStyle w:val="ListParagraph"/>
         <w:ind w:left="1080"/>
         <w:rPr>
-          <w:lang w:val="en-US"/>
-        </w:rPr>
-      </w:pPr>
-      <w:r>
-        <w:rPr>
-          <w:lang w:val="en-US"/>
-        </w:rPr>
-        <w:t>var animal1 = Object.create(Animal);</w:t>
+          <w:rFonts w:cstheme="minorHAnsi"/>
+          <w:lang w:val="en-US"/>
+        </w:rPr>
+      </w:pPr>
+      <w:r>
+        <w:rPr>
+          <w:rFonts w:cstheme="minorHAnsi"/>
+          <w:lang w:val="en-US"/>
+        </w:rPr>
+        <w:t xml:space="preserve">var animal1 = </w:t>
+      </w:r>
+      <w:proofErr w:type="spellStart"/>
+      <w:r>
+        <w:rPr>
+          <w:rFonts w:cstheme="minorHAnsi"/>
+          <w:lang w:val="en-US"/>
+        </w:rPr>
+        <w:t>Object.create</w:t>
+      </w:r>
+      <w:proofErr w:type="spellEnd"/>
+      <w:r>
+        <w:rPr>
+          <w:rFonts w:cstheme="minorHAnsi"/>
+          <w:lang w:val="en-US"/>
+        </w:rPr>
+        <w:t>(Animal);</w:t>
       </w:r>
     </w:p>
     <w:p>
@@ -829,22 +1085,27 @@
         <w:pStyle w:val="ListParagraph"/>
         <w:ind w:left="1080"/>
         <w:rPr>
-          <w:lang w:val="en-US"/>
-        </w:rPr>
-      </w:pPr>
-      <w:r>
-        <w:rPr>
+          <w:rFonts w:cstheme="minorHAnsi"/>
+          <w:lang w:val="en-US"/>
+        </w:rPr>
+      </w:pPr>
+      <w:r>
+        <w:rPr>
+          <w:rFonts w:cstheme="minorHAnsi"/>
           <w:lang w:val="en-US"/>
         </w:rPr>
         <w:t xml:space="preserve">animal1.displayType(); // </w:t>
       </w:r>
+      <w:proofErr w:type="spellStart"/>
       <w:proofErr w:type="gramStart"/>
       <w:r>
         <w:rPr>
+          <w:rFonts w:cstheme="minorHAnsi"/>
           <w:lang w:val="en-US"/>
         </w:rPr>
         <w:t>Output:Invertebrates</w:t>
       </w:r>
+      <w:proofErr w:type="spellEnd"/>
       <w:proofErr w:type="gramEnd"/>
     </w:p>
     <w:p>
@@ -852,11 +1113,13 @@
         <w:pStyle w:val="ListParagraph"/>
         <w:ind w:left="1080"/>
         <w:rPr>
-          <w:lang w:val="en-US"/>
-        </w:rPr>
-      </w:pPr>
-      <w:r>
-        <w:rPr>
+          <w:rFonts w:cstheme="minorHAnsi"/>
+          <w:lang w:val="en-US"/>
+        </w:rPr>
+      </w:pPr>
+      <w:r>
+        <w:rPr>
+          <w:rFonts w:cstheme="minorHAnsi"/>
           <w:lang w:val="en-US"/>
         </w:rPr>
         <w:t>// Create new animal type called Fishes</w:t>
@@ -867,14 +1130,32 @@
         <w:pStyle w:val="ListParagraph"/>
         <w:ind w:left="1080"/>
         <w:rPr>
-          <w:lang w:val="en-US"/>
-        </w:rPr>
-      </w:pPr>
-      <w:r>
-        <w:rPr>
-          <w:lang w:val="en-US"/>
-        </w:rPr>
-        <w:t>var fish = Object.create(Animal);</w:t>
+          <w:rFonts w:cstheme="minorHAnsi"/>
+          <w:lang w:val="en-US"/>
+        </w:rPr>
+      </w:pPr>
+      <w:r>
+        <w:rPr>
+          <w:rFonts w:cstheme="minorHAnsi"/>
+          <w:lang w:val="en-US"/>
+        </w:rPr>
+        <w:t xml:space="preserve">var fish = </w:t>
+      </w:r>
+      <w:proofErr w:type="spellStart"/>
+      <w:r>
+        <w:rPr>
+          <w:rFonts w:cstheme="minorHAnsi"/>
+          <w:lang w:val="en-US"/>
+        </w:rPr>
+        <w:t>Object.create</w:t>
+      </w:r>
+      <w:proofErr w:type="spellEnd"/>
+      <w:r>
+        <w:rPr>
+          <w:rFonts w:cstheme="minorHAnsi"/>
+          <w:lang w:val="en-US"/>
+        </w:rPr>
+        <w:t>(Animal);</w:t>
       </w:r>
     </w:p>
     <w:p>
@@ -882,19 +1163,24 @@
         <w:pStyle w:val="ListParagraph"/>
         <w:ind w:left="1080"/>
         <w:rPr>
-          <w:lang w:val="en-US"/>
-        </w:rPr>
-      </w:pPr>
+          <w:rFonts w:cstheme="minorHAnsi"/>
+          <w:lang w:val="en-US"/>
+        </w:rPr>
+      </w:pPr>
+      <w:proofErr w:type="spellStart"/>
       <w:proofErr w:type="gramStart"/>
       <w:r>
         <w:rPr>
+          <w:rFonts w:cstheme="minorHAnsi"/>
           <w:lang w:val="en-US"/>
         </w:rPr>
         <w:t>fish.type</w:t>
       </w:r>
+      <w:proofErr w:type="spellEnd"/>
       <w:proofErr w:type="gramEnd"/>
       <w:r>
         <w:rPr>
+          <w:rFonts w:cstheme="minorHAnsi"/>
           <w:lang w:val="en-US"/>
         </w:rPr>
         <w:t xml:space="preserve"> = 'Fishes';</w:t>
@@ -905,19 +1191,24 @@
         <w:pStyle w:val="ListParagraph"/>
         <w:ind w:left="1080"/>
         <w:rPr>
-          <w:lang w:val="en-US"/>
-        </w:rPr>
-      </w:pPr>
+          <w:rFonts w:cstheme="minorHAnsi"/>
+          <w:lang w:val="en-US"/>
+        </w:rPr>
+      </w:pPr>
+      <w:proofErr w:type="spellStart"/>
       <w:proofErr w:type="gramStart"/>
       <w:r>
         <w:rPr>
+          <w:rFonts w:cstheme="minorHAnsi"/>
           <w:lang w:val="en-US"/>
         </w:rPr>
         <w:t>fish.displayType</w:t>
       </w:r>
+      <w:proofErr w:type="spellEnd"/>
       <w:proofErr w:type="gramEnd"/>
       <w:r>
         <w:rPr>
+          <w:rFonts w:cstheme="minorHAnsi"/>
           <w:lang w:val="en-US"/>
         </w:rPr>
         <w:t xml:space="preserve">(); </w:t>
@@ -928,22 +1219,27 @@
         <w:pStyle w:val="ListParagraph"/>
         <w:ind w:left="1080"/>
         <w:rPr>
-          <w:lang w:val="en-US"/>
-        </w:rPr>
-      </w:pPr>
-      <w:r>
-        <w:rPr>
+          <w:rFonts w:cstheme="minorHAnsi"/>
+          <w:lang w:val="en-US"/>
+        </w:rPr>
+      </w:pPr>
+      <w:r>
+        <w:rPr>
+          <w:rFonts w:cstheme="minorHAnsi"/>
           <w:lang w:val="en-US"/>
         </w:rPr>
         <w:t xml:space="preserve">// </w:t>
       </w:r>
+      <w:proofErr w:type="spellStart"/>
       <w:proofErr w:type="gramStart"/>
       <w:r>
         <w:rPr>
+          <w:rFonts w:cstheme="minorHAnsi"/>
           <w:lang w:val="en-US"/>
         </w:rPr>
         <w:t>Output:Fishes</w:t>
       </w:r>
+      <w:proofErr w:type="spellEnd"/>
       <w:proofErr w:type="gramEnd"/>
     </w:p>
     <w:sectPr>

</xml_diff>